<commit_message>
delete pdf, update others
</commit_message>
<xml_diff>
--- a/Computer-Tech-NWF/computech19/my-presentations/common-handouts/common-link-list-handout-ctech19.docx
+++ b/Computer-Tech-NWF/computech19/my-presentations/common-handouts/common-link-list-handout-ctech19.docx
@@ -50,7 +50,7 @@
           <w:szCs w:val="23"/>
           <w:u w:val="single"/>
         </w:rPr>
-        <w:t>8</w:t>
+        <w:t>9</w:t>
       </w:r>
       <w:r>
         <w:rPr>
@@ -66,7 +66,7 @@
           <w:szCs w:val="23"/>
           <w:u w:val="single"/>
         </w:rPr>
-        <w:t>8</w:t>
+        <w:t>9</w:t>
       </w:r>
       <w:r>
         <w:rPr>
@@ -90,7 +90,7 @@
           <w:szCs w:val="23"/>
           <w:u w:val="single"/>
         </w:rPr>
-        <w:t>7</w:t>
+        <w:t>6</w:t>
       </w:r>
       <w:r>
         <w:rPr>
@@ -142,7 +142,7 @@
           <w:sz w:val="23"/>
           <w:szCs w:val="23"/>
         </w:rPr>
-        <w:t>FOSSS</w:t>
+        <w:t>FOSS</w:t>
       </w:r>
       <w:r>
         <w:rPr>
@@ -156,30 +156,53 @@
           <w:sz w:val="23"/>
           <w:szCs w:val="23"/>
         </w:rPr>
-        <w:t xml:space="preserve">1000, </w:t>
-      </w:r>
-      <w:r>
-        <w:rPr>
-          <w:b/>
-          <w:sz w:val="23"/>
-          <w:szCs w:val="23"/>
-        </w:rPr>
-        <w:t>Linux Tool Box</w:t>
-      </w:r>
-      <w:r>
-        <w:rPr>
-          <w:sz w:val="23"/>
-          <w:szCs w:val="23"/>
-        </w:rPr>
-        <w:t xml:space="preserve">; 1100, </w:t>
-      </w:r>
-      <w:r>
-        <w:rPr>
-          <w:b/>
-          <w:sz w:val="23"/>
-          <w:szCs w:val="23"/>
-        </w:rPr>
-        <w:t>FOSS Resume</w:t>
+        <w:t>1000</w:t>
+      </w:r>
+      <w:r>
+        <w:rPr>
+          <w:sz w:val="23"/>
+          <w:szCs w:val="23"/>
+        </w:rPr>
+        <w:t xml:space="preserve">, </w:t>
+      </w:r>
+      <w:r>
+        <w:rPr>
+          <w:b/>
+          <w:sz w:val="23"/>
+          <w:szCs w:val="23"/>
+        </w:rPr>
+        <w:t xml:space="preserve">Intro to </w:t>
+      </w:r>
+      <w:r>
+        <w:rPr>
+          <w:b/>
+          <w:sz w:val="23"/>
+          <w:szCs w:val="23"/>
+        </w:rPr>
+        <w:t>Linux</w:t>
+      </w:r>
+      <w:r>
+        <w:rPr>
+          <w:sz w:val="23"/>
+          <w:szCs w:val="23"/>
+        </w:rPr>
+        <w:t>; 1100</w:t>
+      </w:r>
+      <w:r>
+        <w:rPr>
+          <w:b/>
+          <w:sz w:val="23"/>
+          <w:szCs w:val="23"/>
+        </w:rPr>
+        <w:t xml:space="preserve">, </w:t>
+      </w:r>
+      <w:r>
+        <w:rPr>
+          <w:b/>
+          <w:sz w:val="23"/>
+          <w:szCs w:val="23"/>
+        </w:rPr>
+        <w:t>Intro to Programming</w:t>
       </w:r>
       <w:r>
         <w:rPr>
@@ -245,7 +268,7 @@
             <w:sz w:val="23"/>
             <w:szCs w:val="23"/>
           </w:rPr>
-          <w:t>https://computertechnwf.org/2018/sessions/</w:t>
+          <w:t>https://computertechnwf.org/2019/sessions/</w:t>
         </w:r>
       </w:hyperlink>
       <w:r>
@@ -500,7 +523,7 @@
           <w:szCs w:val="23"/>
           <w:u w:val="single"/>
         </w:rPr>
-        <w:t>8</w:t>
+        <w:t>9</w:t>
       </w:r>
       <w:r>
         <w:rPr>
@@ -516,7 +539,7 @@
           <w:szCs w:val="23"/>
           <w:u w:val="single"/>
         </w:rPr>
-        <w:t>8</w:t>
+        <w:t>9</w:t>
       </w:r>
       <w:r>
         <w:rPr>
@@ -532,7 +555,7 @@
           <w:szCs w:val="23"/>
           <w:u w:val="single"/>
         </w:rPr>
-        <w:t>27</w:t>
+        <w:t>26</w:t>
       </w:r>
       <w:r>
         <w:rPr>
@@ -577,7 +600,7 @@
           <w:sz w:val="23"/>
           <w:szCs w:val="23"/>
         </w:rPr>
-        <w:t>FOSSS</w:t>
+        <w:t>FOSS</w:t>
       </w:r>
       <w:r>
         <w:rPr>
@@ -591,30 +614,37 @@
           <w:sz w:val="23"/>
           <w:szCs w:val="23"/>
         </w:rPr>
-        <w:t xml:space="preserve">1000, </w:t>
-      </w:r>
-      <w:r>
-        <w:rPr>
-          <w:b/>
-          <w:sz w:val="23"/>
-          <w:szCs w:val="23"/>
-        </w:rPr>
-        <w:t>Linux Tool Box</w:t>
-      </w:r>
-      <w:r>
-        <w:rPr>
-          <w:sz w:val="23"/>
-          <w:szCs w:val="23"/>
-        </w:rPr>
-        <w:t xml:space="preserve">; 1100, </w:t>
-      </w:r>
-      <w:r>
-        <w:rPr>
-          <w:b/>
-          <w:sz w:val="23"/>
-          <w:szCs w:val="23"/>
-        </w:rPr>
-        <w:t>FOSS Resume</w:t>
+        <w:t>1000</w:t>
+      </w:r>
+      <w:r>
+        <w:rPr>
+          <w:sz w:val="23"/>
+          <w:szCs w:val="23"/>
+        </w:rPr>
+        <w:t xml:space="preserve">, </w:t>
+      </w:r>
+      <w:r>
+        <w:rPr>
+          <w:b/>
+          <w:sz w:val="23"/>
+          <w:szCs w:val="23"/>
+        </w:rPr>
+        <w:t>Intro to Linux</w:t>
+      </w:r>
+      <w:r>
+        <w:rPr>
+          <w:sz w:val="23"/>
+          <w:szCs w:val="23"/>
+        </w:rPr>
+        <w:t>; 1100</w:t>
+      </w:r>
+      <w:r>
+        <w:rPr>
+          <w:b/>
+          <w:sz w:val="23"/>
+          <w:szCs w:val="23"/>
+        </w:rPr>
+        <w:t>, Intro to Programming</w:t>
       </w:r>
       <w:r>
         <w:rPr>
@@ -659,7 +689,7 @@
             <w:sz w:val="23"/>
             <w:szCs w:val="23"/>
           </w:rPr>
-          <w:t>https://computertechnwf.org/2018/sessions/</w:t>
+          <w:t>https://computertechnwf.org/2019/sessions/</w:t>
         </w:r>
       </w:hyperlink>
       <w:r>
@@ -890,7 +920,7 @@
           <w:szCs w:val="23"/>
           <w:u w:val="single"/>
         </w:rPr>
-        <w:t>8</w:t>
+        <w:t>9</w:t>
       </w:r>
       <w:r>
         <w:rPr>
@@ -906,7 +936,7 @@
           <w:szCs w:val="23"/>
           <w:u w:val="single"/>
         </w:rPr>
-        <w:t>8</w:t>
+        <w:t>9</w:t>
       </w:r>
       <w:r>
         <w:rPr>
@@ -922,7 +952,7 @@
           <w:szCs w:val="23"/>
           <w:u w:val="single"/>
         </w:rPr>
-        <w:t>27</w:t>
+        <w:t>26</w:t>
       </w:r>
       <w:r>
         <w:rPr>
@@ -967,7 +997,7 @@
           <w:sz w:val="23"/>
           <w:szCs w:val="23"/>
         </w:rPr>
-        <w:t>FOSSS</w:t>
+        <w:t>FOSS</w:t>
       </w:r>
       <w:r>
         <w:rPr>
@@ -981,30 +1011,37 @@
           <w:sz w:val="23"/>
           <w:szCs w:val="23"/>
         </w:rPr>
-        <w:t xml:space="preserve">1000, </w:t>
-      </w:r>
-      <w:r>
-        <w:rPr>
-          <w:b/>
-          <w:sz w:val="23"/>
-          <w:szCs w:val="23"/>
-        </w:rPr>
-        <w:t>Linux Tool Box</w:t>
-      </w:r>
-      <w:r>
-        <w:rPr>
-          <w:sz w:val="23"/>
-          <w:szCs w:val="23"/>
-        </w:rPr>
-        <w:t xml:space="preserve">; 1100, </w:t>
-      </w:r>
-      <w:r>
-        <w:rPr>
-          <w:b/>
-          <w:sz w:val="23"/>
-          <w:szCs w:val="23"/>
-        </w:rPr>
-        <w:t>FOSS Resume</w:t>
+        <w:t>1000</w:t>
+      </w:r>
+      <w:r>
+        <w:rPr>
+          <w:sz w:val="23"/>
+          <w:szCs w:val="23"/>
+        </w:rPr>
+        <w:t xml:space="preserve">, </w:t>
+      </w:r>
+      <w:r>
+        <w:rPr>
+          <w:b/>
+          <w:sz w:val="23"/>
+          <w:szCs w:val="23"/>
+        </w:rPr>
+        <w:t>Intro to Linux</w:t>
+      </w:r>
+      <w:r>
+        <w:rPr>
+          <w:sz w:val="23"/>
+          <w:szCs w:val="23"/>
+        </w:rPr>
+        <w:t>; 1100</w:t>
+      </w:r>
+      <w:r>
+        <w:rPr>
+          <w:b/>
+          <w:sz w:val="23"/>
+          <w:szCs w:val="23"/>
+        </w:rPr>
+        <w:t>, Intro to Programming</w:t>
       </w:r>
       <w:r>
         <w:rPr>
@@ -1049,7 +1086,7 @@
             <w:sz w:val="23"/>
             <w:szCs w:val="23"/>
           </w:rPr>
-          <w:t>https://computertechnwf.org/2018/sessions/</w:t>
+          <w:t>https://computertechnwf.org/2019/sessions/</w:t>
         </w:r>
       </w:hyperlink>
       <w:r>
@@ -1280,7 +1317,7 @@
           <w:szCs w:val="23"/>
           <w:u w:val="single"/>
         </w:rPr>
-        <w:t>8</w:t>
+        <w:t>9</w:t>
       </w:r>
       <w:r>
         <w:rPr>
@@ -1296,7 +1333,7 @@
           <w:szCs w:val="23"/>
           <w:u w:val="single"/>
         </w:rPr>
-        <w:t>8</w:t>
+        <w:t>9</w:t>
       </w:r>
       <w:r>
         <w:rPr>
@@ -1312,7 +1349,7 @@
           <w:szCs w:val="23"/>
           <w:u w:val="single"/>
         </w:rPr>
-        <w:t>27</w:t>
+        <w:t>26</w:t>
       </w:r>
       <w:r>
         <w:rPr>
@@ -1357,7 +1394,7 @@
           <w:sz w:val="23"/>
           <w:szCs w:val="23"/>
         </w:rPr>
-        <w:t>FOSSS</w:t>
+        <w:t>FOSS</w:t>
       </w:r>
       <w:r>
         <w:rPr>
@@ -1371,30 +1408,37 @@
           <w:sz w:val="23"/>
           <w:szCs w:val="23"/>
         </w:rPr>
-        <w:t xml:space="preserve">1000, </w:t>
-      </w:r>
-      <w:r>
-        <w:rPr>
-          <w:b/>
-          <w:sz w:val="23"/>
-          <w:szCs w:val="23"/>
-        </w:rPr>
-        <w:t>Linux Tool Box</w:t>
-      </w:r>
-      <w:r>
-        <w:rPr>
-          <w:sz w:val="23"/>
-          <w:szCs w:val="23"/>
-        </w:rPr>
-        <w:t xml:space="preserve">; 1100, </w:t>
-      </w:r>
-      <w:r>
-        <w:rPr>
-          <w:b/>
-          <w:sz w:val="23"/>
-          <w:szCs w:val="23"/>
-        </w:rPr>
-        <w:t>FOSS Resume</w:t>
+        <w:t>1000</w:t>
+      </w:r>
+      <w:r>
+        <w:rPr>
+          <w:sz w:val="23"/>
+          <w:szCs w:val="23"/>
+        </w:rPr>
+        <w:t xml:space="preserve">, </w:t>
+      </w:r>
+      <w:r>
+        <w:rPr>
+          <w:b/>
+          <w:sz w:val="23"/>
+          <w:szCs w:val="23"/>
+        </w:rPr>
+        <w:t>Intro to Linux</w:t>
+      </w:r>
+      <w:r>
+        <w:rPr>
+          <w:sz w:val="23"/>
+          <w:szCs w:val="23"/>
+        </w:rPr>
+        <w:t>; 1100</w:t>
+      </w:r>
+      <w:r>
+        <w:rPr>
+          <w:b/>
+          <w:sz w:val="23"/>
+          <w:szCs w:val="23"/>
+        </w:rPr>
+        <w:t>, Intro to Programming</w:t>
       </w:r>
       <w:r>
         <w:rPr>
@@ -1439,7 +1483,7 @@
             <w:sz w:val="23"/>
             <w:szCs w:val="23"/>
           </w:rPr>
-          <w:t>https://computertechnwf.org/2018/sessions/</w:t>
+          <w:t>https://computertechnwf.org/2019/sessions/</w:t>
         </w:r>
       </w:hyperlink>
       <w:r>
@@ -1670,7 +1714,7 @@
           <w:szCs w:val="23"/>
           <w:u w:val="single"/>
         </w:rPr>
-        <w:t>8</w:t>
+        <w:t>9</w:t>
       </w:r>
       <w:r>
         <w:rPr>
@@ -1686,7 +1730,7 @@
           <w:szCs w:val="23"/>
           <w:u w:val="single"/>
         </w:rPr>
-        <w:t>8</w:t>
+        <w:t>9</w:t>
       </w:r>
       <w:r>
         <w:rPr>
@@ -1702,7 +1746,7 @@
           <w:szCs w:val="23"/>
           <w:u w:val="single"/>
         </w:rPr>
-        <w:t>27</w:t>
+        <w:t>26</w:t>
       </w:r>
       <w:r>
         <w:rPr>
@@ -1747,7 +1791,7 @@
           <w:sz w:val="23"/>
           <w:szCs w:val="23"/>
         </w:rPr>
-        <w:t>FOSSS</w:t>
+        <w:t>FOSS</w:t>
       </w:r>
       <w:r>
         <w:rPr>
@@ -1761,30 +1805,37 @@
           <w:sz w:val="23"/>
           <w:szCs w:val="23"/>
         </w:rPr>
-        <w:t xml:space="preserve">1000, </w:t>
-      </w:r>
-      <w:r>
-        <w:rPr>
-          <w:b/>
-          <w:sz w:val="23"/>
-          <w:szCs w:val="23"/>
-        </w:rPr>
-        <w:t>Linux Tool Box</w:t>
-      </w:r>
-      <w:r>
-        <w:rPr>
-          <w:sz w:val="23"/>
-          <w:szCs w:val="23"/>
-        </w:rPr>
-        <w:t xml:space="preserve">; 1100, </w:t>
-      </w:r>
-      <w:r>
-        <w:rPr>
-          <w:b/>
-          <w:sz w:val="23"/>
-          <w:szCs w:val="23"/>
-        </w:rPr>
-        <w:t>FOSS Resume</w:t>
+        <w:t>1000</w:t>
+      </w:r>
+      <w:r>
+        <w:rPr>
+          <w:sz w:val="23"/>
+          <w:szCs w:val="23"/>
+        </w:rPr>
+        <w:t xml:space="preserve">, </w:t>
+      </w:r>
+      <w:r>
+        <w:rPr>
+          <w:b/>
+          <w:sz w:val="23"/>
+          <w:szCs w:val="23"/>
+        </w:rPr>
+        <w:t>Intro to Linux</w:t>
+      </w:r>
+      <w:r>
+        <w:rPr>
+          <w:sz w:val="23"/>
+          <w:szCs w:val="23"/>
+        </w:rPr>
+        <w:t>; 1100</w:t>
+      </w:r>
+      <w:r>
+        <w:rPr>
+          <w:b/>
+          <w:sz w:val="23"/>
+          <w:szCs w:val="23"/>
+        </w:rPr>
+        <w:t>, Intro to Programming</w:t>
       </w:r>
       <w:r>
         <w:rPr>
@@ -1829,7 +1880,7 @@
             <w:sz w:val="23"/>
             <w:szCs w:val="23"/>
           </w:rPr>
-          <w:t>https://computertechnwf.org/2018/sessions/</w:t>
+          <w:t>https://computertechnwf.org/2019/sessions/</w:t>
         </w:r>
       </w:hyperlink>
       <w:r>
@@ -2060,7 +2111,7 @@
           <w:szCs w:val="23"/>
           <w:u w:val="single"/>
         </w:rPr>
-        <w:t>8</w:t>
+        <w:t>9</w:t>
       </w:r>
       <w:r>
         <w:rPr>
@@ -2076,7 +2127,7 @@
           <w:szCs w:val="23"/>
           <w:u w:val="single"/>
         </w:rPr>
-        <w:t>8</w:t>
+        <w:t>9</w:t>
       </w:r>
       <w:r>
         <w:rPr>
@@ -2092,7 +2143,7 @@
           <w:szCs w:val="23"/>
           <w:u w:val="single"/>
         </w:rPr>
-        <w:t>27</w:t>
+        <w:t>26</w:t>
       </w:r>
       <w:r>
         <w:rPr>
@@ -2137,7 +2188,7 @@
           <w:sz w:val="23"/>
           <w:szCs w:val="23"/>
         </w:rPr>
-        <w:t>FOSSS</w:t>
+        <w:t>FOSS</w:t>
       </w:r>
       <w:r>
         <w:rPr>
@@ -2151,30 +2202,37 @@
           <w:sz w:val="23"/>
           <w:szCs w:val="23"/>
         </w:rPr>
-        <w:t xml:space="preserve">1000, </w:t>
-      </w:r>
-      <w:r>
-        <w:rPr>
-          <w:b/>
-          <w:sz w:val="23"/>
-          <w:szCs w:val="23"/>
-        </w:rPr>
-        <w:t>Linux Tool Box</w:t>
-      </w:r>
-      <w:r>
-        <w:rPr>
-          <w:sz w:val="23"/>
-          <w:szCs w:val="23"/>
-        </w:rPr>
-        <w:t xml:space="preserve">; 1100, </w:t>
-      </w:r>
-      <w:r>
-        <w:rPr>
-          <w:b/>
-          <w:sz w:val="23"/>
-          <w:szCs w:val="23"/>
-        </w:rPr>
-        <w:t>FOSS Resume</w:t>
+        <w:t>1000</w:t>
+      </w:r>
+      <w:r>
+        <w:rPr>
+          <w:sz w:val="23"/>
+          <w:szCs w:val="23"/>
+        </w:rPr>
+        <w:t xml:space="preserve">, </w:t>
+      </w:r>
+      <w:r>
+        <w:rPr>
+          <w:b/>
+          <w:sz w:val="23"/>
+          <w:szCs w:val="23"/>
+        </w:rPr>
+        <w:t>Intro to Linux</w:t>
+      </w:r>
+      <w:r>
+        <w:rPr>
+          <w:sz w:val="23"/>
+          <w:szCs w:val="23"/>
+        </w:rPr>
+        <w:t>; 1100</w:t>
+      </w:r>
+      <w:r>
+        <w:rPr>
+          <w:b/>
+          <w:sz w:val="23"/>
+          <w:szCs w:val="23"/>
+        </w:rPr>
+        <w:t>, Intro to Programming</w:t>
       </w:r>
       <w:r>
         <w:rPr>
@@ -2219,7 +2277,7 @@
             <w:sz w:val="23"/>
             <w:szCs w:val="23"/>
           </w:rPr>
-          <w:t>https://computertechnwf.org/2018/sessions/</w:t>
+          <w:t>https://computertechnwf.org/2019/sessions/</w:t>
         </w:r>
       </w:hyperlink>
       <w:r>

</xml_diff>